<commit_message>
aniado trabajo de bases de datos
</commit_message>
<xml_diff>
--- a/Base de datos/Trabajo/MORGADE_GIL_DAVID_BASES DE DATOS.docx
+++ b/Base de datos/Trabajo/MORGADE_GIL_DAVID_BASES DE DATOS.docx
@@ -188,17 +188,182 @@
           <w:lang w:val="es-ES"/>
         </w:rPr>
       </w:pPr>
-    </w:p>
-    <w:p>
-      <w:pPr>
-        <w:ind w:firstLine="0"/>
+      <w:r>
         <w:rPr>
           <w:rStyle w:val="nfasissutil"/>
           <w:i w:val="0"/>
           <w:iCs w:val="0"/>
           <w:lang w:val="es-ES"/>
         </w:rPr>
-      </w:pPr>
+        <w:t xml:space="preserve">Para la realización del diagrama entidad relación he utilizado la herramienta ERDPLUS, siguiendo el modelo de </w:t>
+      </w:r>
+      <w:proofErr w:type="spellStart"/>
+      <w:r>
+        <w:rPr>
+          <w:rStyle w:val="nfasissutil"/>
+          <w:i w:val="0"/>
+          <w:iCs w:val="0"/>
+          <w:lang w:val="es-ES"/>
+        </w:rPr>
+        <w:t>chen</w:t>
+      </w:r>
+      <w:proofErr w:type="spellEnd"/>
+      <w:r>
+        <w:rPr>
+          <w:rStyle w:val="nfasissutil"/>
+          <w:i w:val="0"/>
+          <w:iCs w:val="0"/>
+          <w:lang w:val="es-ES"/>
+        </w:rPr>
+        <w:t>.</w:t>
+      </w:r>
+    </w:p>
+    <w:p>
+      <w:pPr>
+        <w:ind w:firstLine="0"/>
+        <w:rPr>
+          <w:rStyle w:val="nfasissutil"/>
+          <w:i w:val="0"/>
+          <w:iCs w:val="0"/>
+          <w:lang w:val="es-ES"/>
+        </w:rPr>
+      </w:pPr>
+    </w:p>
+    <w:p>
+      <w:pPr>
+        <w:ind w:firstLine="0"/>
+        <w:rPr>
+          <w:rStyle w:val="nfasissutil"/>
+          <w:i w:val="0"/>
+          <w:iCs w:val="0"/>
+          <w:lang w:val="es-ES"/>
+        </w:rPr>
+      </w:pPr>
+      <w:r>
+        <w:rPr>
+          <w:rStyle w:val="nfasissutil"/>
+          <w:i w:val="0"/>
+          <w:iCs w:val="0"/>
+          <w:lang w:val="es-ES"/>
+        </w:rPr>
+        <w:t>Tendremos 3 entidades principales con sus atributos que serán Clientes, Productos y Proveedor con sus correspondientes atributos.</w:t>
+      </w:r>
+    </w:p>
+    <w:p>
+      <w:pPr>
+        <w:ind w:firstLine="0"/>
+        <w:rPr>
+          <w:rStyle w:val="nfasissutil"/>
+          <w:i w:val="0"/>
+          <w:iCs w:val="0"/>
+          <w:lang w:val="es-ES"/>
+        </w:rPr>
+      </w:pPr>
+    </w:p>
+    <w:p>
+      <w:pPr>
+        <w:ind w:firstLine="0"/>
+        <w:rPr>
+          <w:color w:val="000000" w:themeColor="text1"/>
+          <w:lang w:val="es-ES"/>
+        </w:rPr>
+      </w:pPr>
+      <w:r>
+        <w:rPr>
+          <w:noProof/>
+        </w:rPr>
+        <w:drawing>
+          <wp:anchor distT="0" distB="0" distL="114300" distR="114300" simplePos="0" relativeHeight="251658240" behindDoc="0" locked="0" layoutInCell="1" allowOverlap="1" wp14:anchorId="561FA5CB" wp14:editId="2573C5F0">
+            <wp:simplePos x="0" y="0"/>
+            <wp:positionH relativeFrom="margin">
+              <wp:align>right</wp:align>
+            </wp:positionH>
+            <wp:positionV relativeFrom="paragraph">
+              <wp:posOffset>1223010</wp:posOffset>
+            </wp:positionV>
+            <wp:extent cx="5797550" cy="4092575"/>
+            <wp:effectExtent l="0" t="0" r="0" b="3175"/>
+            <wp:wrapSquare wrapText="bothSides"/>
+            <wp:docPr id="446731897" name="Imagen 3" descr="Diagrama&#10;&#10;Descripción generada automáticamente"/>
+            <wp:cNvGraphicFramePr>
+              <a:graphicFrameLocks xmlns:a="http://schemas.openxmlformats.org/drawingml/2006/main" noChangeAspect="1"/>
+            </wp:cNvGraphicFramePr>
+            <a:graphic xmlns:a="http://schemas.openxmlformats.org/drawingml/2006/main">
+              <a:graphicData uri="http://schemas.openxmlformats.org/drawingml/2006/picture">
+                <pic:pic xmlns:pic="http://schemas.openxmlformats.org/drawingml/2006/picture">
+                  <pic:nvPicPr>
+                    <pic:cNvPr id="446731897" name="Imagen 3" descr="Diagrama&#10;&#10;Descripción generada automáticamente"/>
+                    <pic:cNvPicPr>
+                      <a:picLocks noChangeAspect="1" noChangeArrowheads="1"/>
+                    </pic:cNvPicPr>
+                  </pic:nvPicPr>
+                  <pic:blipFill>
+                    <a:blip r:embed="rId7">
+                      <a:extLst>
+                        <a:ext uri="{28A0092B-C50C-407E-A947-70E740481C1C}">
+                          <a14:useLocalDpi xmlns:a14="http://schemas.microsoft.com/office/drawing/2010/main" val="0"/>
+                        </a:ext>
+                      </a:extLst>
+                    </a:blip>
+                    <a:srcRect/>
+                    <a:stretch>
+                      <a:fillRect/>
+                    </a:stretch>
+                  </pic:blipFill>
+                  <pic:spPr bwMode="auto">
+                    <a:xfrm>
+                      <a:off x="0" y="0"/>
+                      <a:ext cx="5797550" cy="4092575"/>
+                    </a:xfrm>
+                    <a:prstGeom prst="rect">
+                      <a:avLst/>
+                    </a:prstGeom>
+                    <a:noFill/>
+                    <a:ln>
+                      <a:noFill/>
+                    </a:ln>
+                  </pic:spPr>
+                </pic:pic>
+              </a:graphicData>
+            </a:graphic>
+            <wp14:sizeRelH relativeFrom="margin">
+              <wp14:pctWidth>0</wp14:pctWidth>
+            </wp14:sizeRelH>
+            <wp14:sizeRelV relativeFrom="margin">
+              <wp14:pctHeight>0</wp14:pctHeight>
+            </wp14:sizeRelV>
+          </wp:anchor>
+        </w:drawing>
+      </w:r>
+      <w:r>
+        <w:rPr>
+          <w:rStyle w:val="nfasissutil"/>
+          <w:i w:val="0"/>
+          <w:iCs w:val="0"/>
+          <w:lang w:val="es-ES"/>
+        </w:rPr>
+        <w:t xml:space="preserve">Luego como relaciones tendremos pedido que se encarga de relacionar las entidades de clientes con productos y </w:t>
+      </w:r>
+      <w:proofErr w:type="spellStart"/>
+      <w:r>
+        <w:rPr>
+          <w:rStyle w:val="nfasissutil"/>
+          <w:i w:val="0"/>
+          <w:iCs w:val="0"/>
+          <w:lang w:val="es-ES"/>
+        </w:rPr>
+        <w:t>producto_proveedor</w:t>
+      </w:r>
+      <w:proofErr w:type="spellEnd"/>
+      <w:r>
+        <w:rPr>
+          <w:rStyle w:val="nfasissutil"/>
+          <w:i w:val="0"/>
+          <w:iCs w:val="0"/>
+          <w:lang w:val="es-ES"/>
+        </w:rPr>
+        <w:t xml:space="preserve"> que es la que relaciona cada producto con el proveedor que lo tiene (en este caso varios productos pueden tener varios proveedores y un proveedor puede tener varios productos).</w:t>
+      </w:r>
     </w:p>
     <w:p>
       <w:pPr>
@@ -212,6 +377,656 @@
           <w:lang w:val="es-ES"/>
         </w:rPr>
       </w:pPr>
+      <w:r>
+        <w:rPr>
+          <w:rStyle w:val="nfasissutil"/>
+          <w:i w:val="0"/>
+          <w:iCs w:val="0"/>
+          <w:lang w:val="es-ES"/>
+        </w:rPr>
+        <w:lastRenderedPageBreak/>
+        <w:t>CONTENIDO</w:t>
+      </w:r>
+    </w:p>
+    <w:p>
+      <w:pPr>
+        <w:ind w:firstLine="0"/>
+        <w:rPr>
+          <w:lang w:val="es-ES"/>
+        </w:rPr>
+      </w:pPr>
+      <w:r>
+        <w:rPr>
+          <w:lang w:val="es-ES"/>
+        </w:rPr>
+        <w:t xml:space="preserve">Para la realización de este ejercicio he utilizado SQL </w:t>
+      </w:r>
+      <w:proofErr w:type="spellStart"/>
+      <w:r>
+        <w:rPr>
+          <w:lang w:val="es-ES"/>
+        </w:rPr>
+        <w:t>express</w:t>
+      </w:r>
+      <w:proofErr w:type="spellEnd"/>
+      <w:r>
+        <w:rPr>
+          <w:lang w:val="es-ES"/>
+        </w:rPr>
+        <w:t xml:space="preserve"> </w:t>
+      </w:r>
+      <w:proofErr w:type="spellStart"/>
+      <w:r>
+        <w:rPr>
+          <w:lang w:val="es-ES"/>
+        </w:rPr>
+        <w:t>edition</w:t>
+      </w:r>
+      <w:proofErr w:type="spellEnd"/>
+      <w:r>
+        <w:rPr>
+          <w:lang w:val="es-ES"/>
+        </w:rPr>
+        <w:t xml:space="preserve"> junto con SQL </w:t>
+      </w:r>
+      <w:proofErr w:type="spellStart"/>
+      <w:r>
+        <w:rPr>
+          <w:lang w:val="es-ES"/>
+        </w:rPr>
+        <w:t>developer</w:t>
+      </w:r>
+      <w:proofErr w:type="spellEnd"/>
+      <w:r>
+        <w:rPr>
+          <w:lang w:val="es-ES"/>
+        </w:rPr>
+        <w:t xml:space="preserve"> cono SGBD </w:t>
+      </w:r>
+      <w:proofErr w:type="gramStart"/>
+      <w:r>
+        <w:rPr>
+          <w:lang w:val="es-ES"/>
+        </w:rPr>
+        <w:t>para  poder</w:t>
+      </w:r>
+      <w:proofErr w:type="gramEnd"/>
+      <w:r>
+        <w:rPr>
+          <w:lang w:val="es-ES"/>
+        </w:rPr>
+        <w:t xml:space="preserve"> crear la base de datos y posteriormente realizar las consultas en el apartado final.</w:t>
+      </w:r>
+    </w:p>
+    <w:p>
+      <w:pPr>
+        <w:ind w:firstLine="0"/>
+        <w:rPr>
+          <w:lang w:val="es-ES"/>
+        </w:rPr>
+      </w:pPr>
+      <w:r>
+        <w:rPr>
+          <w:lang w:val="es-ES"/>
+        </w:rPr>
+        <w:t>Empezamos creando la tabla cliente:</w:t>
+      </w:r>
+    </w:p>
+    <w:p>
+      <w:pPr>
+        <w:ind w:firstLine="0"/>
+        <w:rPr>
+          <w:lang w:val="es-ES"/>
+        </w:rPr>
+      </w:pPr>
+      <w:r>
+        <w:rPr>
+          <w:noProof/>
+        </w:rPr>
+        <w:drawing>
+          <wp:inline distT="0" distB="0" distL="0" distR="0" wp14:anchorId="43B87870" wp14:editId="596E9EC7">
+            <wp:extent cx="5733415" cy="907415"/>
+            <wp:effectExtent l="0" t="0" r="635" b="6985"/>
+            <wp:docPr id="613615498" name="Imagen 1" descr="Interfaz de usuario gráfica, Aplicación&#10;&#10;Descripción generada automáticamente"/>
+            <wp:cNvGraphicFramePr>
+              <a:graphicFrameLocks xmlns:a="http://schemas.openxmlformats.org/drawingml/2006/main" noChangeAspect="1"/>
+            </wp:cNvGraphicFramePr>
+            <a:graphic xmlns:a="http://schemas.openxmlformats.org/drawingml/2006/main">
+              <a:graphicData uri="http://schemas.openxmlformats.org/drawingml/2006/picture">
+                <pic:pic xmlns:pic="http://schemas.openxmlformats.org/drawingml/2006/picture">
+                  <pic:nvPicPr>
+                    <pic:cNvPr id="613615498" name="Imagen 1" descr="Interfaz de usuario gráfica, Aplicación&#10;&#10;Descripción generada automáticamente"/>
+                    <pic:cNvPicPr>
+                      <a:picLocks noChangeAspect="1" noChangeArrowheads="1"/>
+                    </pic:cNvPicPr>
+                  </pic:nvPicPr>
+                  <pic:blipFill>
+                    <a:blip r:embed="rId8" cstate="print">
+                      <a:extLst>
+                        <a:ext uri="{28A0092B-C50C-407E-A947-70E740481C1C}">
+                          <a14:useLocalDpi xmlns:a14="http://schemas.microsoft.com/office/drawing/2010/main" val="0"/>
+                        </a:ext>
+                      </a:extLst>
+                    </a:blip>
+                    <a:srcRect/>
+                    <a:stretch>
+                      <a:fillRect/>
+                    </a:stretch>
+                  </pic:blipFill>
+                  <pic:spPr bwMode="auto">
+                    <a:xfrm>
+                      <a:off x="0" y="0"/>
+                      <a:ext cx="5733415" cy="907415"/>
+                    </a:xfrm>
+                    <a:prstGeom prst="rect">
+                      <a:avLst/>
+                    </a:prstGeom>
+                    <a:noFill/>
+                    <a:ln>
+                      <a:noFill/>
+                    </a:ln>
+                  </pic:spPr>
+                </pic:pic>
+              </a:graphicData>
+            </a:graphic>
+          </wp:inline>
+        </w:drawing>
+      </w:r>
+    </w:p>
+    <w:p>
+      <w:pPr>
+        <w:ind w:firstLine="0"/>
+        <w:rPr>
+          <w:lang w:val="es-ES"/>
+        </w:rPr>
+      </w:pPr>
+      <w:r>
+        <w:rPr>
+          <w:lang w:val="es-ES"/>
+        </w:rPr>
+        <w:t>Creamos la tabla producto:</w:t>
+      </w:r>
+    </w:p>
+    <w:p>
+      <w:pPr>
+        <w:ind w:firstLine="0"/>
+        <w:rPr>
+          <w:lang w:val="es-ES"/>
+        </w:rPr>
+      </w:pPr>
+      <w:r>
+        <w:rPr>
+          <w:noProof/>
+        </w:rPr>
+        <w:drawing>
+          <wp:inline distT="0" distB="0" distL="0" distR="0" wp14:anchorId="27CBB6AB" wp14:editId="4763C44D">
+            <wp:extent cx="5733415" cy="476250"/>
+            <wp:effectExtent l="0" t="0" r="635" b="0"/>
+            <wp:docPr id="80309416" name="Imagen 2"/>
+            <wp:cNvGraphicFramePr>
+              <a:graphicFrameLocks xmlns:a="http://schemas.openxmlformats.org/drawingml/2006/main" noChangeAspect="1"/>
+            </wp:cNvGraphicFramePr>
+            <a:graphic xmlns:a="http://schemas.openxmlformats.org/drawingml/2006/main">
+              <a:graphicData uri="http://schemas.openxmlformats.org/drawingml/2006/picture">
+                <pic:pic xmlns:pic="http://schemas.openxmlformats.org/drawingml/2006/picture">
+                  <pic:nvPicPr>
+                    <pic:cNvPr id="0" name="Picture 3"/>
+                    <pic:cNvPicPr>
+                      <a:picLocks noChangeAspect="1" noChangeArrowheads="1"/>
+                    </pic:cNvPicPr>
+                  </pic:nvPicPr>
+                  <pic:blipFill>
+                    <a:blip r:embed="rId9" cstate="print">
+                      <a:extLst>
+                        <a:ext uri="{28A0092B-C50C-407E-A947-70E740481C1C}">
+                          <a14:useLocalDpi xmlns:a14="http://schemas.microsoft.com/office/drawing/2010/main" val="0"/>
+                        </a:ext>
+                      </a:extLst>
+                    </a:blip>
+                    <a:srcRect/>
+                    <a:stretch>
+                      <a:fillRect/>
+                    </a:stretch>
+                  </pic:blipFill>
+                  <pic:spPr bwMode="auto">
+                    <a:xfrm>
+                      <a:off x="0" y="0"/>
+                      <a:ext cx="5733415" cy="476250"/>
+                    </a:xfrm>
+                    <a:prstGeom prst="rect">
+                      <a:avLst/>
+                    </a:prstGeom>
+                    <a:noFill/>
+                    <a:ln>
+                      <a:noFill/>
+                    </a:ln>
+                  </pic:spPr>
+                </pic:pic>
+              </a:graphicData>
+            </a:graphic>
+          </wp:inline>
+        </w:drawing>
+      </w:r>
+    </w:p>
+    <w:p>
+      <w:pPr>
+        <w:ind w:firstLine="0"/>
+        <w:rPr>
+          <w:lang w:val="es-ES"/>
+        </w:rPr>
+      </w:pPr>
+      <w:r>
+        <w:rPr>
+          <w:lang w:val="es-ES"/>
+        </w:rPr>
+        <w:t>También crearemos la tabla de proveedor al igual que hicimos en nuestro DER:</w:t>
+      </w:r>
+    </w:p>
+    <w:p>
+      <w:pPr>
+        <w:ind w:firstLine="0"/>
+        <w:rPr>
+          <w:noProof/>
+        </w:rPr>
+      </w:pPr>
+      <w:r>
+        <w:rPr>
+          <w:noProof/>
+        </w:rPr>
+        <w:drawing>
+          <wp:inline distT="0" distB="0" distL="0" distR="0" wp14:anchorId="3EC5006D" wp14:editId="0A645D81">
+            <wp:extent cx="5733415" cy="481965"/>
+            <wp:effectExtent l="0" t="0" r="635" b="0"/>
+            <wp:docPr id="276537648" name="Imagen 4"/>
+            <wp:cNvGraphicFramePr>
+              <a:graphicFrameLocks xmlns:a="http://schemas.openxmlformats.org/drawingml/2006/main" noChangeAspect="1"/>
+            </wp:cNvGraphicFramePr>
+            <a:graphic xmlns:a="http://schemas.openxmlformats.org/drawingml/2006/main">
+              <a:graphicData uri="http://schemas.openxmlformats.org/drawingml/2006/picture">
+                <pic:pic xmlns:pic="http://schemas.openxmlformats.org/drawingml/2006/picture">
+                  <pic:nvPicPr>
+                    <pic:cNvPr id="0" name="Picture 7"/>
+                    <pic:cNvPicPr>
+                      <a:picLocks noChangeAspect="1" noChangeArrowheads="1"/>
+                    </pic:cNvPicPr>
+                  </pic:nvPicPr>
+                  <pic:blipFill>
+                    <a:blip r:embed="rId10" cstate="print">
+                      <a:extLst>
+                        <a:ext uri="{28A0092B-C50C-407E-A947-70E740481C1C}">
+                          <a14:useLocalDpi xmlns:a14="http://schemas.microsoft.com/office/drawing/2010/main" val="0"/>
+                        </a:ext>
+                      </a:extLst>
+                    </a:blip>
+                    <a:srcRect/>
+                    <a:stretch>
+                      <a:fillRect/>
+                    </a:stretch>
+                  </pic:blipFill>
+                  <pic:spPr bwMode="auto">
+                    <a:xfrm>
+                      <a:off x="0" y="0"/>
+                      <a:ext cx="5733415" cy="481965"/>
+                    </a:xfrm>
+                    <a:prstGeom prst="rect">
+                      <a:avLst/>
+                    </a:prstGeom>
+                    <a:noFill/>
+                    <a:ln>
+                      <a:noFill/>
+                    </a:ln>
+                  </pic:spPr>
+                </pic:pic>
+              </a:graphicData>
+            </a:graphic>
+          </wp:inline>
+        </w:drawing>
+      </w:r>
+    </w:p>
+    <w:p>
+      <w:pPr>
+        <w:ind w:firstLine="0"/>
+        <w:rPr>
+          <w:lang w:val="es-ES"/>
+        </w:rPr>
+      </w:pPr>
+      <w:r>
+        <w:rPr>
+          <w:lang w:val="es-ES"/>
+        </w:rPr>
+        <w:t>Ahora crearemos Pedido, que será también una tabla independiente y la cual tendrá como referencia en forma de llave foránea el ID del cliente que hace el pedido:</w:t>
+      </w:r>
+    </w:p>
+    <w:p>
+      <w:pPr>
+        <w:ind w:firstLine="0"/>
+        <w:rPr>
+          <w:lang w:val="es-ES"/>
+        </w:rPr>
+      </w:pPr>
+      <w:r>
+        <w:rPr>
+          <w:noProof/>
+        </w:rPr>
+        <w:drawing>
+          <wp:inline distT="0" distB="0" distL="0" distR="0" wp14:anchorId="60462EEA" wp14:editId="304CB910">
+            <wp:extent cx="5733415" cy="824865"/>
+            <wp:effectExtent l="0" t="0" r="635" b="0"/>
+            <wp:docPr id="2123488369" name="Imagen 5" descr="Interfaz de usuario gráfica, Aplicación&#10;&#10;Descripción generada automáticamente"/>
+            <wp:cNvGraphicFramePr>
+              <a:graphicFrameLocks xmlns:a="http://schemas.openxmlformats.org/drawingml/2006/main" noChangeAspect="1"/>
+            </wp:cNvGraphicFramePr>
+            <a:graphic xmlns:a="http://schemas.openxmlformats.org/drawingml/2006/main">
+              <a:graphicData uri="http://schemas.openxmlformats.org/drawingml/2006/picture">
+                <pic:pic xmlns:pic="http://schemas.openxmlformats.org/drawingml/2006/picture">
+                  <pic:nvPicPr>
+                    <pic:cNvPr id="2123488369" name="Imagen 5" descr="Interfaz de usuario gráfica, Aplicación&#10;&#10;Descripción generada automáticamente"/>
+                    <pic:cNvPicPr>
+                      <a:picLocks noChangeAspect="1" noChangeArrowheads="1"/>
+                    </pic:cNvPicPr>
+                  </pic:nvPicPr>
+                  <pic:blipFill>
+                    <a:blip r:embed="rId11" cstate="print">
+                      <a:extLst>
+                        <a:ext uri="{28A0092B-C50C-407E-A947-70E740481C1C}">
+                          <a14:useLocalDpi xmlns:a14="http://schemas.microsoft.com/office/drawing/2010/main" val="0"/>
+                        </a:ext>
+                      </a:extLst>
+                    </a:blip>
+                    <a:srcRect/>
+                    <a:stretch>
+                      <a:fillRect/>
+                    </a:stretch>
+                  </pic:blipFill>
+                  <pic:spPr bwMode="auto">
+                    <a:xfrm>
+                      <a:off x="0" y="0"/>
+                      <a:ext cx="5733415" cy="824865"/>
+                    </a:xfrm>
+                    <a:prstGeom prst="rect">
+                      <a:avLst/>
+                    </a:prstGeom>
+                    <a:noFill/>
+                    <a:ln>
+                      <a:noFill/>
+                    </a:ln>
+                  </pic:spPr>
+                </pic:pic>
+              </a:graphicData>
+            </a:graphic>
+          </wp:inline>
+        </w:drawing>
+      </w:r>
+    </w:p>
+    <w:p>
+      <w:pPr>
+        <w:ind w:firstLine="0"/>
+        <w:rPr>
+          <w:lang w:val="es-ES"/>
+        </w:rPr>
+      </w:pPr>
+    </w:p>
+    <w:p>
+      <w:pPr>
+        <w:ind w:firstLine="0"/>
+        <w:rPr>
+          <w:lang w:val="es-ES"/>
+        </w:rPr>
+      </w:pPr>
+    </w:p>
+    <w:p>
+      <w:pPr>
+        <w:ind w:firstLine="0"/>
+        <w:rPr>
+          <w:lang w:val="es-ES"/>
+        </w:rPr>
+      </w:pPr>
+    </w:p>
+    <w:p>
+      <w:pPr>
+        <w:ind w:firstLine="0"/>
+        <w:rPr>
+          <w:lang w:val="es-ES"/>
+        </w:rPr>
+      </w:pPr>
+    </w:p>
+    <w:p>
+      <w:pPr>
+        <w:ind w:firstLine="0"/>
+        <w:rPr>
+          <w:lang w:val="es-ES"/>
+        </w:rPr>
+      </w:pPr>
+      <w:r>
+        <w:rPr>
+          <w:lang w:val="es-ES"/>
+        </w:rPr>
+        <w:lastRenderedPageBreak/>
+        <w:t xml:space="preserve">También tendremos que añadir la tabla </w:t>
+      </w:r>
+      <w:proofErr w:type="spellStart"/>
+      <w:r>
+        <w:rPr>
+          <w:lang w:val="es-ES"/>
+        </w:rPr>
+        <w:t>producto_proveedor</w:t>
+      </w:r>
+      <w:proofErr w:type="spellEnd"/>
+      <w:r>
+        <w:rPr>
+          <w:lang w:val="es-ES"/>
+        </w:rPr>
+        <w:t>, para relacionar los productos con el proveedor (tabla intermedia</w:t>
+      </w:r>
+      <w:r>
+        <w:rPr>
+          <w:lang w:val="es-ES"/>
+        </w:rPr>
+        <w:t xml:space="preserve">) usando el </w:t>
+      </w:r>
+      <w:proofErr w:type="spellStart"/>
+      <w:r>
+        <w:rPr>
+          <w:lang w:val="es-ES"/>
+        </w:rPr>
+        <w:t>IDProducto</w:t>
+      </w:r>
+      <w:proofErr w:type="spellEnd"/>
+      <w:r>
+        <w:rPr>
+          <w:lang w:val="es-ES"/>
+        </w:rPr>
+        <w:t xml:space="preserve"> y el </w:t>
+      </w:r>
+      <w:proofErr w:type="spellStart"/>
+      <w:r>
+        <w:rPr>
+          <w:lang w:val="es-ES"/>
+        </w:rPr>
+        <w:t>IDProveedor</w:t>
+      </w:r>
+      <w:proofErr w:type="spellEnd"/>
+      <w:r>
+        <w:rPr>
+          <w:lang w:val="es-ES"/>
+        </w:rPr>
+        <w:t>, aquí podremos definir las unidades en almacén y el precio del producto según el proveedor:</w:t>
+      </w:r>
+    </w:p>
+    <w:p>
+      <w:pPr>
+        <w:ind w:firstLine="0"/>
+        <w:rPr>
+          <w:lang w:val="es-ES"/>
+        </w:rPr>
+      </w:pPr>
+      <w:r>
+        <w:rPr>
+          <w:noProof/>
+        </w:rPr>
+        <w:drawing>
+          <wp:inline distT="0" distB="0" distL="0" distR="0" wp14:anchorId="4F02D93D" wp14:editId="720C6D01">
+            <wp:extent cx="5733415" cy="1010920"/>
+            <wp:effectExtent l="0" t="0" r="635" b="0"/>
+            <wp:docPr id="405756837" name="Imagen 6" descr="Interfaz de usuario gráfica, Aplicación, Word&#10;&#10;Descripción generada automáticamente"/>
+            <wp:cNvGraphicFramePr>
+              <a:graphicFrameLocks xmlns:a="http://schemas.openxmlformats.org/drawingml/2006/main" noChangeAspect="1"/>
+            </wp:cNvGraphicFramePr>
+            <a:graphic xmlns:a="http://schemas.openxmlformats.org/drawingml/2006/main">
+              <a:graphicData uri="http://schemas.openxmlformats.org/drawingml/2006/picture">
+                <pic:pic xmlns:pic="http://schemas.openxmlformats.org/drawingml/2006/picture">
+                  <pic:nvPicPr>
+                    <pic:cNvPr id="405756837" name="Imagen 6" descr="Interfaz de usuario gráfica, Aplicación, Word&#10;&#10;Descripción generada automáticamente"/>
+                    <pic:cNvPicPr>
+                      <a:picLocks noChangeAspect="1" noChangeArrowheads="1"/>
+                    </pic:cNvPicPr>
+                  </pic:nvPicPr>
+                  <pic:blipFill>
+                    <a:blip r:embed="rId12" cstate="print">
+                      <a:extLst>
+                        <a:ext uri="{28A0092B-C50C-407E-A947-70E740481C1C}">
+                          <a14:useLocalDpi xmlns:a14="http://schemas.microsoft.com/office/drawing/2010/main" val="0"/>
+                        </a:ext>
+                      </a:extLst>
+                    </a:blip>
+                    <a:srcRect/>
+                    <a:stretch>
+                      <a:fillRect/>
+                    </a:stretch>
+                  </pic:blipFill>
+                  <pic:spPr bwMode="auto">
+                    <a:xfrm>
+                      <a:off x="0" y="0"/>
+                      <a:ext cx="5733415" cy="1010920"/>
+                    </a:xfrm>
+                    <a:prstGeom prst="rect">
+                      <a:avLst/>
+                    </a:prstGeom>
+                    <a:noFill/>
+                    <a:ln>
+                      <a:noFill/>
+                    </a:ln>
+                  </pic:spPr>
+                </pic:pic>
+              </a:graphicData>
+            </a:graphic>
+          </wp:inline>
+        </w:drawing>
+      </w:r>
+    </w:p>
+    <w:p>
+      <w:pPr>
+        <w:ind w:firstLine="0"/>
+      </w:pPr>
+      <w:r>
+        <w:t>Finalmente, solo nos faltaría la línea de pedido, que es la que relacionará el numero del pedido con el producto y se encarga de calcular el precio total y tendrá también el número de pedido:</w:t>
+      </w:r>
+    </w:p>
+    <w:p>
+      <w:pPr>
+        <w:ind w:firstLine="0"/>
+      </w:pPr>
+      <w:r>
+        <w:rPr>
+          <w:noProof/>
+        </w:rPr>
+        <w:drawing>
+          <wp:inline distT="0" distB="0" distL="0" distR="0" wp14:anchorId="219C67A3" wp14:editId="764C8EBA">
+            <wp:extent cx="5733415" cy="1245235"/>
+            <wp:effectExtent l="0" t="0" r="635" b="0"/>
+            <wp:docPr id="660357966" name="Imagen 7" descr="Interfaz de usuario gráfica, Texto, Aplicación&#10;&#10;Descripción generada automáticamente"/>
+            <wp:cNvGraphicFramePr>
+              <a:graphicFrameLocks xmlns:a="http://schemas.openxmlformats.org/drawingml/2006/main" noChangeAspect="1"/>
+            </wp:cNvGraphicFramePr>
+            <a:graphic xmlns:a="http://schemas.openxmlformats.org/drawingml/2006/main">
+              <a:graphicData uri="http://schemas.openxmlformats.org/drawingml/2006/picture">
+                <pic:pic xmlns:pic="http://schemas.openxmlformats.org/drawingml/2006/picture">
+                  <pic:nvPicPr>
+                    <pic:cNvPr id="660357966" name="Imagen 7" descr="Interfaz de usuario gráfica, Texto, Aplicación&#10;&#10;Descripción generada automáticamente"/>
+                    <pic:cNvPicPr>
+                      <a:picLocks noChangeAspect="1" noChangeArrowheads="1"/>
+                    </pic:cNvPicPr>
+                  </pic:nvPicPr>
+                  <pic:blipFill>
+                    <a:blip r:embed="rId13" cstate="print">
+                      <a:extLst>
+                        <a:ext uri="{28A0092B-C50C-407E-A947-70E740481C1C}">
+                          <a14:useLocalDpi xmlns:a14="http://schemas.microsoft.com/office/drawing/2010/main" val="0"/>
+                        </a:ext>
+                      </a:extLst>
+                    </a:blip>
+                    <a:srcRect/>
+                    <a:stretch>
+                      <a:fillRect/>
+                    </a:stretch>
+                  </pic:blipFill>
+                  <pic:spPr bwMode="auto">
+                    <a:xfrm>
+                      <a:off x="0" y="0"/>
+                      <a:ext cx="5733415" cy="1245235"/>
+                    </a:xfrm>
+                    <a:prstGeom prst="rect">
+                      <a:avLst/>
+                    </a:prstGeom>
+                    <a:noFill/>
+                    <a:ln>
+                      <a:noFill/>
+                    </a:ln>
+                  </pic:spPr>
+                </pic:pic>
+              </a:graphicData>
+            </a:graphic>
+          </wp:inline>
+        </w:drawing>
+      </w:r>
+    </w:p>
+    <w:p>
+      <w:pPr>
+        <w:ind w:firstLine="0"/>
+      </w:pPr>
+    </w:p>
+    <w:p>
+      <w:pPr>
+        <w:ind w:firstLine="0"/>
+      </w:pPr>
+      <w:r>
+        <w:t>Con esto ya podríamos agregar algunos datos a nuestra base de datos y comenzar a realizar algunas consultas.</w:t>
+      </w:r>
+    </w:p>
+    <w:p>
+      <w:pPr>
+        <w:ind w:firstLine="0"/>
+      </w:pPr>
+    </w:p>
+    <w:p>
+      <w:pPr>
+        <w:ind w:firstLine="0"/>
+      </w:pPr>
+    </w:p>
+    <w:p>
+      <w:pPr>
+        <w:ind w:firstLine="0"/>
+      </w:pPr>
+    </w:p>
+    <w:p>
+      <w:pPr>
+        <w:ind w:firstLine="0"/>
+      </w:pPr>
+    </w:p>
+    <w:p>
+      <w:pPr>
+        <w:ind w:firstLine="0"/>
+      </w:pPr>
+    </w:p>
+    <w:p>
+      <w:pPr>
+        <w:ind w:firstLine="0"/>
+      </w:pPr>
+    </w:p>
+    <w:p>
+      <w:pPr>
+        <w:ind w:firstLine="0"/>
+      </w:pPr>
     </w:p>
     <w:p>
       <w:pPr>
@@ -225,211 +1040,631 @@
           <w:lang w:val="es-ES"/>
         </w:rPr>
       </w:pPr>
-    </w:p>
-    <w:p>
-      <w:pPr>
-        <w:rPr>
-          <w:lang w:val="es-ES"/>
-        </w:rPr>
-      </w:pPr>
-    </w:p>
-    <w:p>
-      <w:pPr>
-        <w:rPr>
-          <w:lang w:val="es-ES"/>
-        </w:rPr>
-      </w:pPr>
-    </w:p>
-    <w:p>
-      <w:pPr>
-        <w:rPr>
-          <w:lang w:val="es-ES"/>
-        </w:rPr>
-      </w:pPr>
-    </w:p>
-    <w:p>
-      <w:pPr>
-        <w:rPr>
-          <w:lang w:val="es-ES"/>
-        </w:rPr>
-      </w:pPr>
-    </w:p>
-    <w:p>
-      <w:pPr>
-        <w:rPr>
-          <w:lang w:val="es-ES"/>
-        </w:rPr>
-      </w:pPr>
-    </w:p>
-    <w:p>
-      <w:pPr>
-        <w:rPr>
-          <w:lang w:val="es-ES"/>
-        </w:rPr>
-      </w:pPr>
-    </w:p>
-    <w:p>
-      <w:pPr>
-        <w:rPr>
-          <w:lang w:val="es-ES"/>
-        </w:rPr>
-      </w:pPr>
-    </w:p>
-    <w:p>
-      <w:pPr>
-        <w:rPr>
-          <w:lang w:val="es-ES"/>
-        </w:rPr>
-      </w:pPr>
-    </w:p>
-    <w:p>
-      <w:pPr>
-        <w:rPr>
-          <w:lang w:val="es-ES"/>
-        </w:rPr>
-      </w:pPr>
-    </w:p>
-    <w:p>
-      <w:pPr>
-        <w:rPr>
-          <w:lang w:val="es-ES"/>
-        </w:rPr>
-      </w:pPr>
-    </w:p>
-    <w:p>
-      <w:pPr>
-        <w:rPr>
-          <w:lang w:val="es-ES"/>
-        </w:rPr>
-      </w:pPr>
-    </w:p>
-    <w:p>
-      <w:pPr>
-        <w:rPr>
-          <w:lang w:val="es-ES"/>
-        </w:rPr>
-      </w:pPr>
-    </w:p>
-    <w:p>
-      <w:pPr>
-        <w:rPr>
-          <w:lang w:val="es-ES"/>
-        </w:rPr>
-      </w:pPr>
-    </w:p>
-    <w:p>
-      <w:pPr>
-        <w:pStyle w:val="Ttulo"/>
-        <w:ind w:left="0" w:firstLine="0"/>
-        <w:jc w:val="center"/>
+      <w:r>
         <w:rPr>
           <w:rStyle w:val="nfasissutil"/>
           <w:i w:val="0"/>
           <w:iCs w:val="0"/>
           <w:lang w:val="es-ES"/>
         </w:rPr>
-      </w:pPr>
-      <w:r>
-        <w:rPr>
-          <w:rStyle w:val="nfasissutil"/>
-          <w:i w:val="0"/>
-          <w:iCs w:val="0"/>
-          <w:lang w:val="es-ES"/>
-        </w:rPr>
         <w:lastRenderedPageBreak/>
-        <w:t>CONTENIDO</w:t>
-      </w:r>
-    </w:p>
-    <w:p>
-      <w:pPr>
-        <w:pStyle w:val="NormalWeb"/>
+        <w:t>CONCLUSION</w:t>
+      </w:r>
+    </w:p>
+    <w:p>
+      <w:pPr>
+        <w:ind w:firstLine="0"/>
+        <w:rPr>
+          <w:lang w:val="es-ES"/>
+        </w:rPr>
+      </w:pPr>
+      <w:r>
+        <w:rPr>
+          <w:lang w:val="es-ES"/>
+        </w:rPr>
+        <w:t>Finalmente realizaremos algunas consultas SQL sobre los datos que hemos introducido de manera ficticia en nuestra base de datos.</w:t>
+      </w:r>
+    </w:p>
+    <w:p>
+      <w:pPr>
+        <w:ind w:firstLine="0"/>
+        <w:rPr>
+          <w:lang w:val="es-ES"/>
+        </w:rPr>
+      </w:pPr>
+      <w:r>
+        <w:rPr>
+          <w:lang w:val="es-ES"/>
+        </w:rPr>
+        <w:t>Ver el importe de un pedido de un cliente en base a su DNI, la sentencia sería:</w:t>
+      </w:r>
+    </w:p>
+    <w:p>
+      <w:pPr>
+        <w:ind w:firstLine="0"/>
+        <w:rPr>
+          <w:lang w:val="es-ES"/>
+        </w:rPr>
+      </w:pPr>
+      <w:r>
         <w:rPr>
           <w:noProof/>
         </w:rPr>
-      </w:pPr>
-    </w:p>
-    <w:p>
-      <w:pPr>
-        <w:pStyle w:val="NormalWeb"/>
+        <w:drawing>
+          <wp:inline distT="0" distB="0" distL="0" distR="0" wp14:anchorId="2E9BB147" wp14:editId="58B8B893">
+            <wp:extent cx="5733415" cy="671195"/>
+            <wp:effectExtent l="0" t="0" r="635" b="0"/>
+            <wp:docPr id="1952432379" name="Imagen 8"/>
+            <wp:cNvGraphicFramePr>
+              <a:graphicFrameLocks xmlns:a="http://schemas.openxmlformats.org/drawingml/2006/main" noChangeAspect="1"/>
+            </wp:cNvGraphicFramePr>
+            <a:graphic xmlns:a="http://schemas.openxmlformats.org/drawingml/2006/main">
+              <a:graphicData uri="http://schemas.openxmlformats.org/drawingml/2006/picture">
+                <pic:pic xmlns:pic="http://schemas.openxmlformats.org/drawingml/2006/picture">
+                  <pic:nvPicPr>
+                    <pic:cNvPr id="0" name="Picture 21"/>
+                    <pic:cNvPicPr>
+                      <a:picLocks noChangeAspect="1" noChangeArrowheads="1"/>
+                    </pic:cNvPicPr>
+                  </pic:nvPicPr>
+                  <pic:blipFill>
+                    <a:blip r:embed="rId14">
+                      <a:extLst>
+                        <a:ext uri="{28A0092B-C50C-407E-A947-70E740481C1C}">
+                          <a14:useLocalDpi xmlns:a14="http://schemas.microsoft.com/office/drawing/2010/main" val="0"/>
+                        </a:ext>
+                      </a:extLst>
+                    </a:blip>
+                    <a:srcRect/>
+                    <a:stretch>
+                      <a:fillRect/>
+                    </a:stretch>
+                  </pic:blipFill>
+                  <pic:spPr bwMode="auto">
+                    <a:xfrm>
+                      <a:off x="0" y="0"/>
+                      <a:ext cx="5733415" cy="671195"/>
+                    </a:xfrm>
+                    <a:prstGeom prst="rect">
+                      <a:avLst/>
+                    </a:prstGeom>
+                    <a:noFill/>
+                    <a:ln>
+                      <a:noFill/>
+                    </a:ln>
+                  </pic:spPr>
+                </pic:pic>
+              </a:graphicData>
+            </a:graphic>
+          </wp:inline>
+        </w:drawing>
+      </w:r>
+    </w:p>
+    <w:p>
+      <w:pPr>
+        <w:ind w:firstLine="0"/>
+        <w:rPr>
+          <w:lang w:val="es-ES"/>
+        </w:rPr>
+      </w:pPr>
+      <w:r>
+        <w:rPr>
+          <w:lang w:val="es-ES"/>
+        </w:rPr>
+        <w:t>El output:</w:t>
+      </w:r>
+    </w:p>
+    <w:p>
+      <w:pPr>
+        <w:ind w:firstLine="0"/>
+        <w:rPr>
+          <w:lang w:val="es-ES"/>
+        </w:rPr>
+      </w:pPr>
+      <w:r>
         <w:rPr>
           <w:noProof/>
         </w:rPr>
-      </w:pPr>
-    </w:p>
-    <w:p>
-      <w:pPr>
-        <w:ind w:firstLine="0"/>
-      </w:pPr>
-    </w:p>
-    <w:p>
-      <w:pPr>
-        <w:ind w:firstLine="0"/>
-      </w:pPr>
-    </w:p>
-    <w:p>
-      <w:pPr>
-        <w:ind w:firstLine="0"/>
-      </w:pPr>
-    </w:p>
-    <w:p>
-      <w:pPr>
-        <w:ind w:firstLine="0"/>
-      </w:pPr>
-    </w:p>
-    <w:p>
-      <w:pPr>
-        <w:ind w:firstLine="0"/>
-      </w:pPr>
-    </w:p>
-    <w:p>
-      <w:pPr>
-        <w:ind w:firstLine="0"/>
-      </w:pPr>
-    </w:p>
-    <w:p>
-      <w:pPr>
-        <w:ind w:firstLine="0"/>
-      </w:pPr>
-    </w:p>
-    <w:p>
-      <w:pPr>
-        <w:ind w:firstLine="0"/>
-      </w:pPr>
-    </w:p>
-    <w:p>
-      <w:pPr>
-        <w:ind w:firstLine="0"/>
-      </w:pPr>
-    </w:p>
-    <w:p>
-      <w:pPr>
-        <w:ind w:firstLine="0"/>
-      </w:pPr>
-    </w:p>
-    <w:p>
-      <w:pPr>
-        <w:ind w:firstLine="0"/>
-      </w:pPr>
-    </w:p>
-    <w:p>
-      <w:pPr>
-        <w:ind w:firstLine="0"/>
-      </w:pPr>
-    </w:p>
-    <w:p>
-      <w:pPr>
-        <w:ind w:firstLine="0"/>
-      </w:pPr>
-    </w:p>
-    <w:p>
-      <w:pPr>
-        <w:ind w:firstLine="0"/>
-      </w:pPr>
-    </w:p>
-    <w:p>
-      <w:pPr>
-        <w:ind w:firstLine="0"/>
-      </w:pPr>
+        <w:drawing>
+          <wp:inline distT="0" distB="0" distL="0" distR="0" wp14:anchorId="56C6E4D2" wp14:editId="5ADFCBE1">
+            <wp:extent cx="5733415" cy="1437005"/>
+            <wp:effectExtent l="0" t="0" r="635" b="0"/>
+            <wp:docPr id="328494011" name="Imagen 9" descr="Interfaz de usuario gráfica, Texto, Aplicación, Correo electrónico&#10;&#10;Descripción generada automáticamente"/>
+            <wp:cNvGraphicFramePr>
+              <a:graphicFrameLocks xmlns:a="http://schemas.openxmlformats.org/drawingml/2006/main" noChangeAspect="1"/>
+            </wp:cNvGraphicFramePr>
+            <a:graphic xmlns:a="http://schemas.openxmlformats.org/drawingml/2006/main">
+              <a:graphicData uri="http://schemas.openxmlformats.org/drawingml/2006/picture">
+                <pic:pic xmlns:pic="http://schemas.openxmlformats.org/drawingml/2006/picture">
+                  <pic:nvPicPr>
+                    <pic:cNvPr id="328494011" name="Imagen 9" descr="Interfaz de usuario gráfica, Texto, Aplicación, Correo electrónico&#10;&#10;Descripción generada automáticamente"/>
+                    <pic:cNvPicPr>
+                      <a:picLocks noChangeAspect="1" noChangeArrowheads="1"/>
+                    </pic:cNvPicPr>
+                  </pic:nvPicPr>
+                  <pic:blipFill>
+                    <a:blip r:embed="rId15">
+                      <a:extLst>
+                        <a:ext uri="{28A0092B-C50C-407E-A947-70E740481C1C}">
+                          <a14:useLocalDpi xmlns:a14="http://schemas.microsoft.com/office/drawing/2010/main" val="0"/>
+                        </a:ext>
+                      </a:extLst>
+                    </a:blip>
+                    <a:srcRect/>
+                    <a:stretch>
+                      <a:fillRect/>
+                    </a:stretch>
+                  </pic:blipFill>
+                  <pic:spPr bwMode="auto">
+                    <a:xfrm>
+                      <a:off x="0" y="0"/>
+                      <a:ext cx="5733415" cy="1437005"/>
+                    </a:xfrm>
+                    <a:prstGeom prst="rect">
+                      <a:avLst/>
+                    </a:prstGeom>
+                    <a:noFill/>
+                    <a:ln>
+                      <a:noFill/>
+                    </a:ln>
+                  </pic:spPr>
+                </pic:pic>
+              </a:graphicData>
+            </a:graphic>
+          </wp:inline>
+        </w:drawing>
+      </w:r>
+    </w:p>
+    <w:p>
+      <w:pPr>
+        <w:ind w:firstLine="0"/>
+        <w:rPr>
+          <w:lang w:val="es-ES"/>
+        </w:rPr>
+      </w:pPr>
+      <w:r>
+        <w:rPr>
+          <w:lang w:val="es-ES"/>
+        </w:rPr>
+        <w:t>Contar la cantidad de pedidos totales usando COUNT y un alias, sentencia:</w:t>
+      </w:r>
+    </w:p>
+    <w:p>
+      <w:pPr>
+        <w:ind w:firstLine="0"/>
+        <w:rPr>
+          <w:lang w:val="es-ES"/>
+        </w:rPr>
+      </w:pPr>
+      <w:r>
+        <w:rPr>
+          <w:noProof/>
+        </w:rPr>
+        <w:drawing>
+          <wp:inline distT="0" distB="0" distL="0" distR="0" wp14:anchorId="55844025" wp14:editId="2B2A3492">
+            <wp:extent cx="5733415" cy="982980"/>
+            <wp:effectExtent l="0" t="0" r="635" b="7620"/>
+            <wp:docPr id="2058358284" name="Imagen 10" descr="Interfaz de usuario gráfica, Texto, Aplicación, Chat o mensaje de texto&#10;&#10;Descripción generada automáticamente"/>
+            <wp:cNvGraphicFramePr>
+              <a:graphicFrameLocks xmlns:a="http://schemas.openxmlformats.org/drawingml/2006/main" noChangeAspect="1"/>
+            </wp:cNvGraphicFramePr>
+            <a:graphic xmlns:a="http://schemas.openxmlformats.org/drawingml/2006/main">
+              <a:graphicData uri="http://schemas.openxmlformats.org/drawingml/2006/picture">
+                <pic:pic xmlns:pic="http://schemas.openxmlformats.org/drawingml/2006/picture">
+                  <pic:nvPicPr>
+                    <pic:cNvPr id="2058358284" name="Imagen 10" descr="Interfaz de usuario gráfica, Texto, Aplicación, Chat o mensaje de texto&#10;&#10;Descripción generada automáticamente"/>
+                    <pic:cNvPicPr>
+                      <a:picLocks noChangeAspect="1" noChangeArrowheads="1"/>
+                    </pic:cNvPicPr>
+                  </pic:nvPicPr>
+                  <pic:blipFill>
+                    <a:blip r:embed="rId16">
+                      <a:extLst>
+                        <a:ext uri="{28A0092B-C50C-407E-A947-70E740481C1C}">
+                          <a14:useLocalDpi xmlns:a14="http://schemas.microsoft.com/office/drawing/2010/main" val="0"/>
+                        </a:ext>
+                      </a:extLst>
+                    </a:blip>
+                    <a:srcRect/>
+                    <a:stretch>
+                      <a:fillRect/>
+                    </a:stretch>
+                  </pic:blipFill>
+                  <pic:spPr bwMode="auto">
+                    <a:xfrm>
+                      <a:off x="0" y="0"/>
+                      <a:ext cx="5733415" cy="982980"/>
+                    </a:xfrm>
+                    <a:prstGeom prst="rect">
+                      <a:avLst/>
+                    </a:prstGeom>
+                    <a:noFill/>
+                    <a:ln>
+                      <a:noFill/>
+                    </a:ln>
+                  </pic:spPr>
+                </pic:pic>
+              </a:graphicData>
+            </a:graphic>
+          </wp:inline>
+        </w:drawing>
+      </w:r>
+    </w:p>
+    <w:p>
+      <w:pPr>
+        <w:ind w:firstLine="0"/>
+        <w:rPr>
+          <w:lang w:val="es-ES"/>
+        </w:rPr>
+      </w:pPr>
+      <w:r>
+        <w:rPr>
+          <w:lang w:val="es-ES"/>
+        </w:rPr>
+        <w:t>Output:</w:t>
+      </w:r>
+    </w:p>
+    <w:p>
+      <w:pPr>
+        <w:ind w:firstLine="0"/>
+        <w:rPr>
+          <w:lang w:val="es-ES"/>
+        </w:rPr>
+      </w:pPr>
+      <w:r>
+        <w:rPr>
+          <w:noProof/>
+        </w:rPr>
+        <w:drawing>
+          <wp:inline distT="0" distB="0" distL="0" distR="0" wp14:anchorId="01A97ED7" wp14:editId="15804068">
+            <wp:extent cx="3314700" cy="1714500"/>
+            <wp:effectExtent l="0" t="0" r="0" b="0"/>
+            <wp:docPr id="601704427" name="Imagen 11" descr="Interfaz de usuario gráfica, Texto, Aplicación&#10;&#10;Descripción generada automáticamente"/>
+            <wp:cNvGraphicFramePr>
+              <a:graphicFrameLocks xmlns:a="http://schemas.openxmlformats.org/drawingml/2006/main" noChangeAspect="1"/>
+            </wp:cNvGraphicFramePr>
+            <a:graphic xmlns:a="http://schemas.openxmlformats.org/drawingml/2006/main">
+              <a:graphicData uri="http://schemas.openxmlformats.org/drawingml/2006/picture">
+                <pic:pic xmlns:pic="http://schemas.openxmlformats.org/drawingml/2006/picture">
+                  <pic:nvPicPr>
+                    <pic:cNvPr id="601704427" name="Imagen 11" descr="Interfaz de usuario gráfica, Texto, Aplicación&#10;&#10;Descripción generada automáticamente"/>
+                    <pic:cNvPicPr>
+                      <a:picLocks noChangeAspect="1" noChangeArrowheads="1"/>
+                    </pic:cNvPicPr>
+                  </pic:nvPicPr>
+                  <pic:blipFill>
+                    <a:blip r:embed="rId17">
+                      <a:extLst>
+                        <a:ext uri="{28A0092B-C50C-407E-A947-70E740481C1C}">
+                          <a14:useLocalDpi xmlns:a14="http://schemas.microsoft.com/office/drawing/2010/main" val="0"/>
+                        </a:ext>
+                      </a:extLst>
+                    </a:blip>
+                    <a:srcRect/>
+                    <a:stretch>
+                      <a:fillRect/>
+                    </a:stretch>
+                  </pic:blipFill>
+                  <pic:spPr bwMode="auto">
+                    <a:xfrm>
+                      <a:off x="0" y="0"/>
+                      <a:ext cx="3314700" cy="1714500"/>
+                    </a:xfrm>
+                    <a:prstGeom prst="rect">
+                      <a:avLst/>
+                    </a:prstGeom>
+                    <a:noFill/>
+                    <a:ln>
+                      <a:noFill/>
+                    </a:ln>
+                  </pic:spPr>
+                </pic:pic>
+              </a:graphicData>
+            </a:graphic>
+          </wp:inline>
+        </w:drawing>
+      </w:r>
+    </w:p>
+    <w:p>
+      <w:pPr>
+        <w:ind w:firstLine="0"/>
+        <w:rPr>
+          <w:lang w:val="es-ES"/>
+        </w:rPr>
+      </w:pPr>
+      <w:r>
+        <w:rPr>
+          <w:lang w:val="es-ES"/>
+        </w:rPr>
+        <w:lastRenderedPageBreak/>
+        <w:t>Ver todas las unidades en almacén de cada producto, sentencia:</w:t>
+      </w:r>
+    </w:p>
+    <w:p>
+      <w:pPr>
+        <w:ind w:firstLine="0"/>
+        <w:rPr>
+          <w:lang w:val="es-ES"/>
+        </w:rPr>
+      </w:pPr>
+      <w:r>
+        <w:rPr>
+          <w:noProof/>
+        </w:rPr>
+        <w:drawing>
+          <wp:inline distT="0" distB="0" distL="0" distR="0" wp14:anchorId="7BDC4B34" wp14:editId="0F1FDC43">
+            <wp:extent cx="5733415" cy="1360170"/>
+            <wp:effectExtent l="0" t="0" r="635" b="0"/>
+            <wp:docPr id="1224656719" name="Imagen 12" descr="Interfaz de usuario gráfica, Texto, Aplicación&#10;&#10;Descripción generada automáticamente"/>
+            <wp:cNvGraphicFramePr>
+              <a:graphicFrameLocks xmlns:a="http://schemas.openxmlformats.org/drawingml/2006/main" noChangeAspect="1"/>
+            </wp:cNvGraphicFramePr>
+            <a:graphic xmlns:a="http://schemas.openxmlformats.org/drawingml/2006/main">
+              <a:graphicData uri="http://schemas.openxmlformats.org/drawingml/2006/picture">
+                <pic:pic xmlns:pic="http://schemas.openxmlformats.org/drawingml/2006/picture">
+                  <pic:nvPicPr>
+                    <pic:cNvPr id="1224656719" name="Imagen 12" descr="Interfaz de usuario gráfica, Texto, Aplicación&#10;&#10;Descripción generada automáticamente"/>
+                    <pic:cNvPicPr>
+                      <a:picLocks noChangeAspect="1" noChangeArrowheads="1"/>
+                    </pic:cNvPicPr>
+                  </pic:nvPicPr>
+                  <pic:blipFill>
+                    <a:blip r:embed="rId18">
+                      <a:extLst>
+                        <a:ext uri="{28A0092B-C50C-407E-A947-70E740481C1C}">
+                          <a14:useLocalDpi xmlns:a14="http://schemas.microsoft.com/office/drawing/2010/main" val="0"/>
+                        </a:ext>
+                      </a:extLst>
+                    </a:blip>
+                    <a:srcRect/>
+                    <a:stretch>
+                      <a:fillRect/>
+                    </a:stretch>
+                  </pic:blipFill>
+                  <pic:spPr bwMode="auto">
+                    <a:xfrm>
+                      <a:off x="0" y="0"/>
+                      <a:ext cx="5733415" cy="1360170"/>
+                    </a:xfrm>
+                    <a:prstGeom prst="rect">
+                      <a:avLst/>
+                    </a:prstGeom>
+                    <a:noFill/>
+                    <a:ln>
+                      <a:noFill/>
+                    </a:ln>
+                  </pic:spPr>
+                </pic:pic>
+              </a:graphicData>
+            </a:graphic>
+          </wp:inline>
+        </w:drawing>
+      </w:r>
+    </w:p>
+    <w:p>
+      <w:pPr>
+        <w:ind w:firstLine="0"/>
+        <w:rPr>
+          <w:lang w:val="es-ES"/>
+        </w:rPr>
+      </w:pPr>
+      <w:r>
+        <w:rPr>
+          <w:lang w:val="es-ES"/>
+        </w:rPr>
+        <w:t>Output:</w:t>
+      </w:r>
+    </w:p>
+    <w:p>
+      <w:pPr>
+        <w:ind w:firstLine="0"/>
+        <w:rPr>
+          <w:lang w:val="es-ES"/>
+        </w:rPr>
+      </w:pPr>
+      <w:r>
+        <w:rPr>
+          <w:noProof/>
+        </w:rPr>
+        <w:drawing>
+          <wp:inline distT="0" distB="0" distL="0" distR="0" wp14:anchorId="346F964E" wp14:editId="70D3A2D6">
+            <wp:extent cx="4295775" cy="1696615"/>
+            <wp:effectExtent l="0" t="0" r="0" b="0"/>
+            <wp:docPr id="35979387" name="Imagen 13" descr="Interfaz de usuario gráfica, Aplicación&#10;&#10;Descripción generada automáticamente"/>
+            <wp:cNvGraphicFramePr>
+              <a:graphicFrameLocks xmlns:a="http://schemas.openxmlformats.org/drawingml/2006/main" noChangeAspect="1"/>
+            </wp:cNvGraphicFramePr>
+            <a:graphic xmlns:a="http://schemas.openxmlformats.org/drawingml/2006/main">
+              <a:graphicData uri="http://schemas.openxmlformats.org/drawingml/2006/picture">
+                <pic:pic xmlns:pic="http://schemas.openxmlformats.org/drawingml/2006/picture">
+                  <pic:nvPicPr>
+                    <pic:cNvPr id="35979387" name="Imagen 13" descr="Interfaz de usuario gráfica, Aplicación&#10;&#10;Descripción generada automáticamente"/>
+                    <pic:cNvPicPr>
+                      <a:picLocks noChangeAspect="1" noChangeArrowheads="1"/>
+                    </pic:cNvPicPr>
+                  </pic:nvPicPr>
+                  <pic:blipFill>
+                    <a:blip r:embed="rId19">
+                      <a:extLst>
+                        <a:ext uri="{28A0092B-C50C-407E-A947-70E740481C1C}">
+                          <a14:useLocalDpi xmlns:a14="http://schemas.microsoft.com/office/drawing/2010/main" val="0"/>
+                        </a:ext>
+                      </a:extLst>
+                    </a:blip>
+                    <a:srcRect/>
+                    <a:stretch>
+                      <a:fillRect/>
+                    </a:stretch>
+                  </pic:blipFill>
+                  <pic:spPr bwMode="auto">
+                    <a:xfrm>
+                      <a:off x="0" y="0"/>
+                      <a:ext cx="4305815" cy="1700580"/>
+                    </a:xfrm>
+                    <a:prstGeom prst="rect">
+                      <a:avLst/>
+                    </a:prstGeom>
+                    <a:noFill/>
+                    <a:ln>
+                      <a:noFill/>
+                    </a:ln>
+                  </pic:spPr>
+                </pic:pic>
+              </a:graphicData>
+            </a:graphic>
+          </wp:inline>
+        </w:drawing>
+      </w:r>
+    </w:p>
+    <w:p>
+      <w:pPr>
+        <w:ind w:firstLine="0"/>
+        <w:rPr>
+          <w:lang w:val="es-ES"/>
+        </w:rPr>
+      </w:pPr>
+      <w:r>
+        <w:rPr>
+          <w:lang w:val="es-ES"/>
+        </w:rPr>
+        <w:t>Sacar el importe total de todos los pedidos utilizando la función SUM, sentencia:</w:t>
+      </w:r>
+    </w:p>
+    <w:p>
+      <w:pPr>
+        <w:ind w:firstLine="0"/>
+        <w:rPr>
+          <w:lang w:val="es-ES"/>
+        </w:rPr>
+      </w:pPr>
+      <w:r>
+        <w:rPr>
+          <w:noProof/>
+        </w:rPr>
+        <w:drawing>
+          <wp:inline distT="0" distB="0" distL="0" distR="0" wp14:anchorId="01344D82" wp14:editId="5BC690C9">
+            <wp:extent cx="5733415" cy="1866900"/>
+            <wp:effectExtent l="0" t="0" r="635" b="0"/>
+            <wp:docPr id="1118203675" name="Imagen 14" descr="Interfaz de usuario gráfica, Texto, Aplicación&#10;&#10;Descripción generada automáticamente"/>
+            <wp:cNvGraphicFramePr>
+              <a:graphicFrameLocks xmlns:a="http://schemas.openxmlformats.org/drawingml/2006/main" noChangeAspect="1"/>
+            </wp:cNvGraphicFramePr>
+            <a:graphic xmlns:a="http://schemas.openxmlformats.org/drawingml/2006/main">
+              <a:graphicData uri="http://schemas.openxmlformats.org/drawingml/2006/picture">
+                <pic:pic xmlns:pic="http://schemas.openxmlformats.org/drawingml/2006/picture">
+                  <pic:nvPicPr>
+                    <pic:cNvPr id="1118203675" name="Imagen 14" descr="Interfaz de usuario gráfica, Texto, Aplicación&#10;&#10;Descripción generada automáticamente"/>
+                    <pic:cNvPicPr>
+                      <a:picLocks noChangeAspect="1" noChangeArrowheads="1"/>
+                    </pic:cNvPicPr>
+                  </pic:nvPicPr>
+                  <pic:blipFill>
+                    <a:blip r:embed="rId20">
+                      <a:extLst>
+                        <a:ext uri="{28A0092B-C50C-407E-A947-70E740481C1C}">
+                          <a14:useLocalDpi xmlns:a14="http://schemas.microsoft.com/office/drawing/2010/main" val="0"/>
+                        </a:ext>
+                      </a:extLst>
+                    </a:blip>
+                    <a:srcRect/>
+                    <a:stretch>
+                      <a:fillRect/>
+                    </a:stretch>
+                  </pic:blipFill>
+                  <pic:spPr bwMode="auto">
+                    <a:xfrm>
+                      <a:off x="0" y="0"/>
+                      <a:ext cx="5733415" cy="1866900"/>
+                    </a:xfrm>
+                    <a:prstGeom prst="rect">
+                      <a:avLst/>
+                    </a:prstGeom>
+                    <a:noFill/>
+                    <a:ln>
+                      <a:noFill/>
+                    </a:ln>
+                  </pic:spPr>
+                </pic:pic>
+              </a:graphicData>
+            </a:graphic>
+          </wp:inline>
+        </w:drawing>
+      </w:r>
+    </w:p>
+    <w:p>
+      <w:pPr>
+        <w:ind w:firstLine="0"/>
+        <w:rPr>
+          <w:lang w:val="es-ES"/>
+        </w:rPr>
+      </w:pPr>
+      <w:r>
+        <w:rPr>
+          <w:lang w:val="es-ES"/>
+        </w:rPr>
+        <w:t>Output:</w:t>
+      </w:r>
+    </w:p>
+    <w:p>
+      <w:pPr>
+        <w:ind w:firstLine="0"/>
+        <w:rPr>
+          <w:lang w:val="es-ES"/>
+        </w:rPr>
+      </w:pPr>
+      <w:r>
+        <w:rPr>
+          <w:noProof/>
+        </w:rPr>
+        <w:drawing>
+          <wp:inline distT="0" distB="0" distL="0" distR="0" wp14:anchorId="0CDE46BA" wp14:editId="3B5A1773">
+            <wp:extent cx="4476750" cy="952500"/>
+            <wp:effectExtent l="0" t="0" r="0" b="0"/>
+            <wp:docPr id="1308014477" name="Imagen 15" descr="Imagen que contiene Forma&#10;&#10;Descripción generada automáticamente"/>
+            <wp:cNvGraphicFramePr>
+              <a:graphicFrameLocks xmlns:a="http://schemas.openxmlformats.org/drawingml/2006/main" noChangeAspect="1"/>
+            </wp:cNvGraphicFramePr>
+            <a:graphic xmlns:a="http://schemas.openxmlformats.org/drawingml/2006/main">
+              <a:graphicData uri="http://schemas.openxmlformats.org/drawingml/2006/picture">
+                <pic:pic xmlns:pic="http://schemas.openxmlformats.org/drawingml/2006/picture">
+                  <pic:nvPicPr>
+                    <pic:cNvPr id="1308014477" name="Imagen 15" descr="Imagen que contiene Forma&#10;&#10;Descripción generada automáticamente"/>
+                    <pic:cNvPicPr>
+                      <a:picLocks noChangeAspect="1" noChangeArrowheads="1"/>
+                    </pic:cNvPicPr>
+                  </pic:nvPicPr>
+                  <pic:blipFill>
+                    <a:blip r:embed="rId21">
+                      <a:extLst>
+                        <a:ext uri="{28A0092B-C50C-407E-A947-70E740481C1C}">
+                          <a14:useLocalDpi xmlns:a14="http://schemas.microsoft.com/office/drawing/2010/main" val="0"/>
+                        </a:ext>
+                      </a:extLst>
+                    </a:blip>
+                    <a:srcRect/>
+                    <a:stretch>
+                      <a:fillRect/>
+                    </a:stretch>
+                  </pic:blipFill>
+                  <pic:spPr bwMode="auto">
+                    <a:xfrm>
+                      <a:off x="0" y="0"/>
+                      <a:ext cx="4476750" cy="952500"/>
+                    </a:xfrm>
+                    <a:prstGeom prst="rect">
+                      <a:avLst/>
+                    </a:prstGeom>
+                    <a:noFill/>
+                    <a:ln>
+                      <a:noFill/>
+                    </a:ln>
+                  </pic:spPr>
+                </pic:pic>
+              </a:graphicData>
+            </a:graphic>
+          </wp:inline>
+        </w:drawing>
+      </w:r>
     </w:p>
     <w:p>
       <w:pPr>
@@ -495,7 +1730,7 @@
           <w:lang w:val="es-ES"/>
         </w:rPr>
       </w:pPr>
-      <w:hyperlink r:id="rId7" w:history="1">
+      <w:hyperlink r:id="rId22" w:history="1">
         <w:proofErr w:type="spellStart"/>
         <w:r>
           <w:rPr>
@@ -523,47 +1758,23 @@
           <w:iCs/>
           <w:lang w:val="es-ES"/>
         </w:rPr>
-        <w:t xml:space="preserve"> Para la resolución de dudas concretas con el código.</w:t>
-      </w:r>
-    </w:p>
-    <w:p>
-      <w:pPr>
-        <w:ind w:firstLine="0"/>
+        <w:t xml:space="preserve"> Para la resolución de dudas concretas con </w:t>
+      </w:r>
+      <w:r>
         <w:rPr>
           <w:i/>
           <w:iCs/>
           <w:lang w:val="es-ES"/>
         </w:rPr>
-      </w:pPr>
-      <w:hyperlink r:id="rId8" w:history="1">
-        <w:proofErr w:type="spellStart"/>
-        <w:r>
-          <w:rPr>
-            <w:rStyle w:val="Hipervnculo"/>
-            <w:i/>
-            <w:iCs/>
-            <w:lang w:val="es-ES"/>
-          </w:rPr>
-          <w:t>DiscoDuroDeRoer</w:t>
-        </w:r>
-        <w:proofErr w:type="spellEnd"/>
-        <w:r>
-          <w:rPr>
-            <w:rStyle w:val="Hipervnculo"/>
-            <w:i/>
-            <w:iCs/>
-            <w:lang w:val="es-ES"/>
-          </w:rPr>
-          <w:t>:</w:t>
-        </w:r>
-      </w:hyperlink>
+        <w:t>las consultas SQL</w:t>
+      </w:r>
       <w:r>
         <w:rPr>
           <w:i/>
           <w:iCs/>
           <w:lang w:val="es-ES"/>
         </w:rPr>
-        <w:t xml:space="preserve"> Profesor de programación que tiene videos y blogs bastante interesantes que me han ayudado para cosas como por ejemplo la implementación del sistema de ficheros.</w:t>
+        <w:t>.</w:t>
       </w:r>
     </w:p>
     <w:p>
@@ -575,7 +1786,79 @@
           <w:lang w:val="es-ES"/>
         </w:rPr>
       </w:pPr>
-      <w:hyperlink r:id="rId9" w:history="1">
+      <w:r>
+        <w:rPr>
+          <w:i/>
+          <w:iCs/>
+          <w:lang w:val="es-ES"/>
+        </w:rPr>
+        <w:fldChar w:fldCharType="begin"/>
+      </w:r>
+      <w:r>
+        <w:rPr>
+          <w:i/>
+          <w:iCs/>
+          <w:lang w:val="es-ES"/>
+        </w:rPr>
+        <w:instrText>HYPERLINK "https://www.w3schools.com/sql/"</w:instrText>
+      </w:r>
+      <w:r>
+        <w:rPr>
+          <w:i/>
+          <w:iCs/>
+          <w:lang w:val="es-ES"/>
+        </w:rPr>
+      </w:r>
+      <w:r>
+        <w:rPr>
+          <w:i/>
+          <w:iCs/>
+          <w:lang w:val="es-ES"/>
+        </w:rPr>
+        <w:fldChar w:fldCharType="separate"/>
+      </w:r>
+      <w:r>
+        <w:rPr>
+          <w:rStyle w:val="Hipervnculo"/>
+          <w:i/>
+          <w:iCs/>
+          <w:lang w:val="es-ES"/>
+        </w:rPr>
+        <w:t>W3School:</w:t>
+      </w:r>
+      <w:r>
+        <w:rPr>
+          <w:i/>
+          <w:iCs/>
+          <w:lang w:val="es-ES"/>
+        </w:rPr>
+        <w:fldChar w:fldCharType="end"/>
+      </w:r>
+      <w:r>
+        <w:rPr>
+          <w:lang w:val="es-ES"/>
+        </w:rPr>
+        <w:t xml:space="preserve"> </w:t>
+      </w:r>
+      <w:r>
+        <w:rPr>
+          <w:i/>
+          <w:iCs/>
+          <w:lang w:val="es-ES"/>
+        </w:rPr>
+        <w:t>Práctica de sentencias SQL previo a la realización del trabajo</w:t>
+      </w:r>
+    </w:p>
+    <w:p>
+      <w:pPr>
+        <w:ind w:firstLine="0"/>
+        <w:rPr>
+          <w:i/>
+          <w:iCs/>
+          <w:lang w:val="es-ES"/>
+        </w:rPr>
+      </w:pPr>
+      <w:hyperlink r:id="rId23" w:history="1">
         <w:r>
           <w:rPr>
             <w:rStyle w:val="Hipervnculo"/>
@@ -592,38 +1875,34 @@
           <w:iCs/>
           <w:lang w:val="es-ES"/>
         </w:rPr>
-        <w:t xml:space="preserve"> Consulta de la documentación de las diferentes clases de Java.</w:t>
-      </w:r>
-    </w:p>
-    <w:p>
-      <w:pPr>
-        <w:ind w:firstLine="0"/>
+        <w:t xml:space="preserve"> Consulta de la documentación </w:t>
+      </w:r>
+      <w:r>
         <w:rPr>
           <w:i/>
           <w:iCs/>
           <w:lang w:val="es-ES"/>
         </w:rPr>
-      </w:pPr>
-    </w:p>
-    <w:p>
-      <w:pPr>
-        <w:ind w:firstLine="0"/>
+        <w:t xml:space="preserve">sobre el uso de SQL </w:t>
+      </w:r>
+      <w:proofErr w:type="spellStart"/>
+      <w:r>
         <w:rPr>
           <w:i/>
           <w:iCs/>
           <w:lang w:val="es-ES"/>
         </w:rPr>
-      </w:pPr>
-    </w:p>
-    <w:p>
-      <w:pPr>
-        <w:ind w:firstLine="0"/>
+        <w:t>Developer</w:t>
+      </w:r>
+      <w:proofErr w:type="spellEnd"/>
+      <w:r>
         <w:rPr>
           <w:i/>
           <w:iCs/>
           <w:lang w:val="es-ES"/>
         </w:rPr>
-      </w:pPr>
+        <w:t>.</w:t>
+      </w:r>
     </w:p>
     <w:p>
       <w:pPr>
@@ -715,9 +1994,39 @@
         </w:rPr>
       </w:pPr>
     </w:p>
+    <w:p>
+      <w:pPr>
+        <w:ind w:firstLine="0"/>
+        <w:rPr>
+          <w:i/>
+          <w:iCs/>
+          <w:lang w:val="es-ES"/>
+        </w:rPr>
+      </w:pPr>
+    </w:p>
+    <w:p>
+      <w:pPr>
+        <w:ind w:firstLine="0"/>
+        <w:rPr>
+          <w:i/>
+          <w:iCs/>
+          <w:lang w:val="es-ES"/>
+        </w:rPr>
+      </w:pPr>
+    </w:p>
+    <w:p>
+      <w:pPr>
+        <w:ind w:firstLine="0"/>
+        <w:rPr>
+          <w:i/>
+          <w:iCs/>
+          <w:lang w:val="es-ES"/>
+        </w:rPr>
+      </w:pPr>
+    </w:p>
     <w:sectPr>
-      <w:headerReference w:type="default" r:id="rId10"/>
-      <w:footerReference w:type="default" r:id="rId11"/>
+      <w:headerReference w:type="default" r:id="rId24"/>
+      <w:footerReference w:type="default" r:id="rId25"/>
       <w:pgSz w:w="11909" w:h="16834"/>
       <w:pgMar w:top="1839" w:right="1440" w:bottom="1578" w:left="1440" w:header="705" w:footer="720" w:gutter="0"/>
       <w:pgNumType w:start="1"/>

</xml_diff>